<commit_message>
Génération du template BDS
</commit_message>
<xml_diff>
--- a/Documentation/Documents/rapportBachelor.docx
+++ b/Documentation/Documents/rapportBachelor.docx
@@ -49,17 +49,33 @@
           </w:r>
         </w:p>
         <w:p>
-          <w:fldSimple w:instr=" TOC \o &quot;1-3&quot; \h \z \u ">
-            <w:r>
-              <w:rPr>
-                <w:b/>
-                <w:bCs/>
-                <w:noProof/>
-                <w:lang w:val="fr-FR"/>
-              </w:rPr>
-              <w:t>Aucune entrée de table des matières n'a été trouvée.</w:t>
-            </w:r>
-          </w:fldSimple>
+          <w:r>
+            <w:fldChar w:fldCharType="begin"/>
+          </w:r>
+          <w:r>
+            <w:instrText xml:space="preserve"> TOC \o "1-3" \h \z \u </w:instrText>
+          </w:r>
+          <w:r>
+            <w:fldChar w:fldCharType="separate"/>
+          </w:r>
+          <w:r>
+            <w:rPr>
+              <w:b/>
+              <w:bCs/>
+              <w:noProof/>
+              <w:lang w:val="fr-FR"/>
+            </w:rPr>
+            <w:t>Aucune entrée de table des matières n'a été trouvée.</w:t>
+          </w:r>
+          <w:r>
+            <w:rPr>
+              <w:b/>
+              <w:bCs/>
+              <w:noProof/>
+              <w:lang w:val="fr-FR"/>
+            </w:rPr>
+            <w:fldChar w:fldCharType="end"/>
+          </w:r>
         </w:p>
       </w:sdtContent>
     </w:sdt>
@@ -74,6 +90,33 @@
       </w:pPr>
       <w:r>
         <w:lastRenderedPageBreak/>
+        <w:t>Introduction</w:t>
+      </w:r>
+    </w:p>
+    <w:p>
+      <w:pPr>
+        <w:pStyle w:val="Titre2"/>
+      </w:pPr>
+      <w:r>
+        <w:t>Contexte</w:t>
+      </w:r>
+    </w:p>
+    <w:p/>
+    <w:p>
+      <w:pPr>
+        <w:pStyle w:val="Titre3"/>
+      </w:pPr>
+      <w:r>
+        <w:t>Objectifs</w:t>
+      </w:r>
+    </w:p>
+    <w:p/>
+    <w:p/>
+    <w:p>
+      <w:pPr>
+        <w:pStyle w:val="Titre1"/>
+      </w:pPr>
+      <w:r>
         <w:t>Alimentation</w:t>
       </w:r>
     </w:p>
@@ -115,7 +158,7 @@
                     <pic:cNvPicPr/>
                   </pic:nvPicPr>
                   <pic:blipFill>
-                    <a:blip r:embed="rId6" cstate="print">
+                    <a:blip r:embed="rId8" cstate="print">
                       <a:extLst>
                         <a:ext uri="{28A0092B-C50C-407E-A947-70E740481C1C}">
                           <a14:useLocalDpi xmlns:a14="http://schemas.microsoft.com/office/drawing/2010/main" val="0"/>
@@ -156,24 +199,12 @@
       <w:r>
         <w:t xml:space="preserve">&lt; </w:t>
       </w:r>
-      <w:hyperlink r:id="rId7" w:history="1">
+      <w:hyperlink r:id="rId9" w:history="1">
         <w:r>
           <w:rPr>
             <w:rStyle w:val="Lienhypertexte"/>
           </w:rPr>
-          <w:t>https://www.digikey.com/-/media/Images/Article Library/TechZone Articles/2017/March/Designing In USB Type-C and Using Power Delivery for Ra</w:t>
-        </w:r>
-        <w:r>
-          <w:rPr>
-            <w:rStyle w:val="Lienhypertexte"/>
-          </w:rPr>
-          <w:t>p</w:t>
-        </w:r>
-        <w:r>
-          <w:rPr>
-            <w:rStyle w:val="Lienhypertexte"/>
-          </w:rPr>
-          <w:t>id Charging/article-2017march-designing-in-usb-type-c-fig4.jpg?ts=784c69df-ddde-4f4c-a720-5f95599930ce&amp;la=en-SG</w:t>
+          <w:t>https://www.digikey.com/-/media/Images/Article Library/TechZone Articles/2017/March/Designing In USB Type-C and Using Power Delivery for Rapid Charging/article-2017march-designing-in-usb-type-c-fig4.jpg?ts=784c69df-ddde-4f4c-a720-5f95599930ce&amp;la=en-SG</w:t>
         </w:r>
       </w:hyperlink>
       <w:r>
@@ -187,22 +218,40 @@
       <w:r>
         <w:t xml:space="preserve"> Ou pas, quasi aucune différence de prix. On garde la recharge rapide.</w:t>
       </w:r>
+    </w:p>
+    <w:p>
+      <w:pPr>
+        <w:pStyle w:val="Titre1"/>
+      </w:pPr>
+      <w:r>
+        <w:t>Bluetooth</w:t>
+      </w:r>
+    </w:p>
+    <w:p/>
+    <w:p>
+      <w:pPr>
+        <w:pStyle w:val="Titre2"/>
+      </w:pPr>
+      <w:r>
+        <w:t>Profil Stuff Manager</w:t>
+      </w:r>
+    </w:p>
+    <w:p/>
+    <w:p>
+      <w:r>
+        <w:br w:type="page"/>
+      </w:r>
+    </w:p>
+    <w:p>
+      <w:pPr>
+        <w:pStyle w:val="Titre1"/>
+      </w:pPr>
+      <w:r>
+        <w:lastRenderedPageBreak/>
+        <w:t>Références</w:t>
+      </w:r>
       <w:bookmarkStart w:id="0" w:name="_GoBack"/>
       <w:bookmarkEnd w:id="0"/>
-    </w:p>
-    <w:p>
-      <w:r>
-        <w:br w:type="page"/>
-      </w:r>
-    </w:p>
-    <w:p>
-      <w:pPr>
-        <w:pStyle w:val="Titre1"/>
-      </w:pPr>
-      <w:r>
-        <w:lastRenderedPageBreak/>
-        <w:t>Références</w:t>
-      </w:r>
     </w:p>
     <w:p>
       <w:pPr>
@@ -237,7 +286,7 @@
           <w:numId w:val="1"/>
         </w:numPr>
       </w:pPr>
-      <w:hyperlink r:id="rId8" w:history="1">
+      <w:hyperlink r:id="rId10" w:history="1">
         <w:r>
           <w:rPr>
             <w:rStyle w:val="Lienhypertexte"/>
@@ -254,15 +303,185 @@
           <w:numId w:val="1"/>
         </w:numPr>
       </w:pPr>
+      <w:hyperlink r:id="rId11" w:history="1">
+        <w:r>
+          <w:rPr>
+            <w:rStyle w:val="Lienhypertexte"/>
+          </w:rPr>
+          <w:t>https://1drv.ms/x/s!AmiKctjbO7jjgoN_3EVrs0gcTp93xA</w:t>
+        </w:r>
+      </w:hyperlink>
+    </w:p>
+    <w:p>
+      <w:pPr>
+        <w:pStyle w:val="Paragraphedeliste"/>
+        <w:numPr>
+          <w:ilvl w:val="0"/>
+          <w:numId w:val="1"/>
+        </w:numPr>
+      </w:pPr>
     </w:p>
     <w:sectPr>
-      <w:pgSz w:w="11906" w:h="16838"/>
-      <w:pgMar w:top="1417" w:right="1417" w:bottom="1417" w:left="1417" w:header="708" w:footer="708" w:gutter="0"/>
+      <w:footerReference w:type="even" r:id="rId12"/>
+      <w:footerReference w:type="default" r:id="rId13"/>
+      <w:pgSz w:w="11906" w:h="16838" w:code="9"/>
+      <w:pgMar w:top="1440" w:right="1077" w:bottom="1440" w:left="1077" w:header="709" w:footer="709" w:gutter="0"/>
       <w:cols w:space="708"/>
       <w:docGrid w:linePitch="360"/>
     </w:sectPr>
   </w:body>
 </w:document>
+</file>
+
+<file path=word/endnotes.xml><?xml version="1.0" encoding="utf-8"?>
+<w:endnotes xmlns:wpc="http://schemas.microsoft.com/office/word/2010/wordprocessingCanvas" xmlns:mc="http://schemas.openxmlformats.org/markup-compatibility/2006" xmlns:o="urn:schemas-microsoft-com:office:office" xmlns:r="http://schemas.openxmlformats.org/officeDocument/2006/relationships" xmlns:m="http://schemas.openxmlformats.org/officeDocument/2006/math" xmlns:v="urn:schemas-microsoft-com:vml" xmlns:wp14="http://schemas.microsoft.com/office/word/2010/wordprocessingDrawing" xmlns:wp="http://schemas.openxmlformats.org/drawingml/2006/wordprocessingDrawing" xmlns:w10="urn:schemas-microsoft-com:office:word" xmlns:w="http://schemas.openxmlformats.org/wordprocessingml/2006/main" xmlns:w14="http://schemas.microsoft.com/office/word/2010/wordml" xmlns:w15="http://schemas.microsoft.com/office/word/2012/wordml" xmlns:wpg="http://schemas.microsoft.com/office/word/2010/wordprocessingGroup" xmlns:wpi="http://schemas.microsoft.com/office/word/2010/wordprocessingInk" xmlns:wne="http://schemas.microsoft.com/office/word/2006/wordml" xmlns:wps="http://schemas.microsoft.com/office/word/2010/wordprocessingShape" mc:Ignorable="w14 w15 wp14">
+  <w:endnote w:type="separator" w:id="-1">
+    <w:p>
+      <w:pPr>
+        <w:spacing w:after="0" w:line="240" w:lineRule="auto"/>
+      </w:pPr>
+      <w:r>
+        <w:separator/>
+      </w:r>
+    </w:p>
+  </w:endnote>
+  <w:endnote w:type="continuationSeparator" w:id="0">
+    <w:p>
+      <w:pPr>
+        <w:spacing w:after="0" w:line="240" w:lineRule="auto"/>
+      </w:pPr>
+      <w:r>
+        <w:continuationSeparator/>
+      </w:r>
+    </w:p>
+  </w:endnote>
+</w:endnotes>
+</file>
+
+<file path=word/footer1.xml><?xml version="1.0" encoding="utf-8"?>
+<w:ftr xmlns:wpc="http://schemas.microsoft.com/office/word/2010/wordprocessingCanvas" xmlns:mc="http://schemas.openxmlformats.org/markup-compatibility/2006" xmlns:o="urn:schemas-microsoft-com:office:office" xmlns:r="http://schemas.openxmlformats.org/officeDocument/2006/relationships" xmlns:m="http://schemas.openxmlformats.org/officeDocument/2006/math" xmlns:v="urn:schemas-microsoft-com:vml" xmlns:wp14="http://schemas.microsoft.com/office/word/2010/wordprocessingDrawing" xmlns:wp="http://schemas.openxmlformats.org/drawingml/2006/wordprocessingDrawing" xmlns:w10="urn:schemas-microsoft-com:office:word" xmlns:w="http://schemas.openxmlformats.org/wordprocessingml/2006/main" xmlns:w14="http://schemas.microsoft.com/office/word/2010/wordml" xmlns:w15="http://schemas.microsoft.com/office/word/2012/wordml" xmlns:wpg="http://schemas.microsoft.com/office/word/2010/wordprocessingGroup" xmlns:wpi="http://schemas.microsoft.com/office/word/2010/wordprocessingInk" xmlns:wne="http://schemas.microsoft.com/office/word/2006/wordml" xmlns:wps="http://schemas.microsoft.com/office/word/2010/wordprocessingShape" mc:Ignorable="w14 w15 wp14">
+  <w:sdt>
+    <w:sdtPr>
+      <w:id w:val="400187813"/>
+      <w:docPartObj>
+        <w:docPartGallery w:val="Page Numbers (Bottom of Page)"/>
+        <w:docPartUnique/>
+      </w:docPartObj>
+    </w:sdtPr>
+    <w:sdtContent>
+      <w:p>
+        <w:pPr>
+          <w:pStyle w:val="Pieddepage"/>
+        </w:pPr>
+        <w:r>
+          <w:fldChar w:fldCharType="begin"/>
+        </w:r>
+        <w:r>
+          <w:instrText>PAGE   \* MERGEFORMAT</w:instrText>
+        </w:r>
+        <w:r>
+          <w:fldChar w:fldCharType="separate"/>
+        </w:r>
+        <w:r>
+          <w:rPr>
+            <w:noProof/>
+            <w:lang w:val="fr-FR"/>
+          </w:rPr>
+          <w:t>4</w:t>
+        </w:r>
+        <w:r>
+          <w:fldChar w:fldCharType="end"/>
+        </w:r>
+        <w:r>
+          <w:tab/>
+        </w:r>
+        <w:r>
+          <w:tab/>
+          <w:t>Taboada Adrien</w:t>
+        </w:r>
+      </w:p>
+    </w:sdtContent>
+  </w:sdt>
+  <w:p>
+    <w:pPr>
+      <w:pStyle w:val="Pieddepage"/>
+    </w:pPr>
+  </w:p>
+</w:ftr>
+</file>
+
+<file path=word/footer2.xml><?xml version="1.0" encoding="utf-8"?>
+<w:ftr xmlns:wpc="http://schemas.microsoft.com/office/word/2010/wordprocessingCanvas" xmlns:mc="http://schemas.openxmlformats.org/markup-compatibility/2006" xmlns:o="urn:schemas-microsoft-com:office:office" xmlns:r="http://schemas.openxmlformats.org/officeDocument/2006/relationships" xmlns:m="http://schemas.openxmlformats.org/officeDocument/2006/math" xmlns:v="urn:schemas-microsoft-com:vml" xmlns:wp14="http://schemas.microsoft.com/office/word/2010/wordprocessingDrawing" xmlns:wp="http://schemas.openxmlformats.org/drawingml/2006/wordprocessingDrawing" xmlns:w10="urn:schemas-microsoft-com:office:word" xmlns:w="http://schemas.openxmlformats.org/wordprocessingml/2006/main" xmlns:w14="http://schemas.microsoft.com/office/word/2010/wordml" xmlns:w15="http://schemas.microsoft.com/office/word/2012/wordml" xmlns:wpg="http://schemas.microsoft.com/office/word/2010/wordprocessingGroup" xmlns:wpi="http://schemas.microsoft.com/office/word/2010/wordprocessingInk" xmlns:wne="http://schemas.microsoft.com/office/word/2006/wordml" xmlns:wps="http://schemas.microsoft.com/office/word/2010/wordprocessingShape" mc:Ignorable="w14 w15 wp14">
+  <w:sdt>
+    <w:sdtPr>
+      <w:id w:val="1525833465"/>
+      <w:docPartObj>
+        <w:docPartGallery w:val="Page Numbers (Bottom of Page)"/>
+        <w:docPartUnique/>
+      </w:docPartObj>
+    </w:sdtPr>
+    <w:sdtContent>
+      <w:p>
+        <w:pPr>
+          <w:pStyle w:val="Pieddepage"/>
+          <w:jc w:val="right"/>
+        </w:pPr>
+        <w:r>
+          <w:fldChar w:fldCharType="begin"/>
+        </w:r>
+        <w:r>
+          <w:instrText>PAGE   \* MERGEFORMAT</w:instrText>
+        </w:r>
+        <w:r>
+          <w:fldChar w:fldCharType="separate"/>
+        </w:r>
+        <w:r>
+          <w:rPr>
+            <w:noProof/>
+            <w:lang w:val="fr-FR"/>
+          </w:rPr>
+          <w:t>3</w:t>
+        </w:r>
+        <w:r>
+          <w:fldChar w:fldCharType="end"/>
+        </w:r>
+      </w:p>
+    </w:sdtContent>
+  </w:sdt>
+  <w:p>
+    <w:pPr>
+      <w:pStyle w:val="Pieddepage"/>
+    </w:pPr>
+    <w:r>
+      <w:t>Taboada Adrien</w:t>
+    </w:r>
+  </w:p>
+</w:ftr>
+</file>
+
+<file path=word/footnotes.xml><?xml version="1.0" encoding="utf-8"?>
+<w:footnotes xmlns:wpc="http://schemas.microsoft.com/office/word/2010/wordprocessingCanvas" xmlns:mc="http://schemas.openxmlformats.org/markup-compatibility/2006" xmlns:o="urn:schemas-microsoft-com:office:office" xmlns:r="http://schemas.openxmlformats.org/officeDocument/2006/relationships" xmlns:m="http://schemas.openxmlformats.org/officeDocument/2006/math" xmlns:v="urn:schemas-microsoft-com:vml" xmlns:wp14="http://schemas.microsoft.com/office/word/2010/wordprocessingDrawing" xmlns:wp="http://schemas.openxmlformats.org/drawingml/2006/wordprocessingDrawing" xmlns:w10="urn:schemas-microsoft-com:office:word" xmlns:w="http://schemas.openxmlformats.org/wordprocessingml/2006/main" xmlns:w14="http://schemas.microsoft.com/office/word/2010/wordml" xmlns:w15="http://schemas.microsoft.com/office/word/2012/wordml" xmlns:wpg="http://schemas.microsoft.com/office/word/2010/wordprocessingGroup" xmlns:wpi="http://schemas.microsoft.com/office/word/2010/wordprocessingInk" xmlns:wne="http://schemas.microsoft.com/office/word/2006/wordml" xmlns:wps="http://schemas.microsoft.com/office/word/2010/wordprocessingShape" mc:Ignorable="w14 w15 wp14">
+  <w:footnote w:type="separator" w:id="-1">
+    <w:p>
+      <w:pPr>
+        <w:spacing w:after="0" w:line="240" w:lineRule="auto"/>
+      </w:pPr>
+      <w:r>
+        <w:separator/>
+      </w:r>
+    </w:p>
+  </w:footnote>
+  <w:footnote w:type="continuationSeparator" w:id="0">
+    <w:p>
+      <w:pPr>
+        <w:spacing w:after="0" w:line="240" w:lineRule="auto"/>
+      </w:pPr>
+      <w:r>
+        <w:continuationSeparator/>
+      </w:r>
+    </w:p>
+  </w:footnote>
+</w:footnotes>
 </file>
 
 <file path=word/numbering.xml><?xml version="1.0" encoding="utf-8"?>
@@ -946,7 +1165,6 @@
     <w:next w:val="Normal"/>
     <w:link w:val="Titre3Car"/>
     <w:uiPriority w:val="9"/>
-    <w:semiHidden/>
     <w:unhideWhenUsed/>
     <w:qFormat/>
     <w:rsid w:val="00E42B1C"/>
@@ -1155,7 +1373,6 @@
     <w:basedOn w:val="Policepardfaut"/>
     <w:link w:val="Titre3"/>
     <w:uiPriority w:val="9"/>
-    <w:semiHidden/>
     <w:rsid w:val="00E42B1C"/>
     <w:rPr>
       <w:rFonts w:asciiTheme="majorHAnsi" w:eastAsiaTheme="majorEastAsia" w:hAnsiTheme="majorHAnsi" w:cstheme="majorBidi"/>
@@ -1541,6 +1758,50 @@
       <w:ind w:left="720"/>
       <w:contextualSpacing/>
     </w:pPr>
+  </w:style>
+  <w:style w:type="paragraph" w:styleId="En-tte">
+    <w:name w:val="header"/>
+    <w:basedOn w:val="Normal"/>
+    <w:link w:val="En-tteCar"/>
+    <w:uiPriority w:val="99"/>
+    <w:unhideWhenUsed/>
+    <w:rsid w:val="00630257"/>
+    <w:pPr>
+      <w:tabs>
+        <w:tab w:val="center" w:pos="4536"/>
+        <w:tab w:val="right" w:pos="9072"/>
+      </w:tabs>
+      <w:spacing w:after="0" w:line="240" w:lineRule="auto"/>
+    </w:pPr>
+  </w:style>
+  <w:style w:type="character" w:customStyle="1" w:styleId="En-tteCar">
+    <w:name w:val="En-tête Car"/>
+    <w:basedOn w:val="Policepardfaut"/>
+    <w:link w:val="En-tte"/>
+    <w:uiPriority w:val="99"/>
+    <w:rsid w:val="00630257"/>
+  </w:style>
+  <w:style w:type="paragraph" w:styleId="Pieddepage">
+    <w:name w:val="footer"/>
+    <w:basedOn w:val="Normal"/>
+    <w:link w:val="PieddepageCar"/>
+    <w:uiPriority w:val="99"/>
+    <w:unhideWhenUsed/>
+    <w:rsid w:val="00630257"/>
+    <w:pPr>
+      <w:tabs>
+        <w:tab w:val="center" w:pos="4536"/>
+        <w:tab w:val="right" w:pos="9072"/>
+      </w:tabs>
+      <w:spacing w:after="0" w:line="240" w:lineRule="auto"/>
+    </w:pPr>
+  </w:style>
+  <w:style w:type="character" w:customStyle="1" w:styleId="PieddepageCar">
+    <w:name w:val="Pied de page Car"/>
+    <w:basedOn w:val="Policepardfaut"/>
+    <w:link w:val="Pieddepage"/>
+    <w:uiPriority w:val="99"/>
+    <w:rsid w:val="00630257"/>
   </w:style>
 </w:styles>
 </file>
@@ -1751,7 +2012,7 @@
 </file>
 
 <file path=customXml/itemProps1.xml><?xml version="1.0" encoding="utf-8"?>
-<ds:datastoreItem xmlns:ds="http://schemas.openxmlformats.org/officeDocument/2006/customXml" ds:itemID="{23156D81-CB3A-41DB-A9EA-D339CE7D7294}">
+<ds:datastoreItem xmlns:ds="http://schemas.openxmlformats.org/officeDocument/2006/customXml" ds:itemID="{7B38F60F-75DB-4EF8-B367-737833680AFC}">
   <ds:schemaRefs>
     <ds:schemaRef ds:uri="http://schemas.openxmlformats.org/officeDocument/2006/bibliography"/>
   </ds:schemaRefs>

</xml_diff>